<commit_message>
docs: Se modifico casos de uso
</commit_message>
<xml_diff>
--- a/Arquitectura/Casos de uso/CASOS_DE_USO[1].docx
+++ b/Arquitectura/Casos de uso/CASOS_DE_USO[1].docx
@@ -315,8 +315,8 @@
       <w:r>
         <w:drawing>
           <wp:inline distT="0" distB="0" distL="114300" distR="114300">
-            <wp:extent cx="5604510" cy="3800475"/>
-            <wp:effectExtent l="0" t="0" r="3810" b="9525"/>
+            <wp:extent cx="4969510" cy="3369945"/>
+            <wp:effectExtent l="0" t="0" r="13970" b="13335"/>
             <wp:docPr id="18" name="Imagen 6"/>
             <wp:cNvGraphicFramePr>
               <a:graphicFrameLocks xmlns:a="http://schemas.openxmlformats.org/drawingml/2006/main" noChangeAspect="1"/>
@@ -339,7 +339,7 @@
                   <pic:spPr>
                     <a:xfrm>
                       <a:off x="0" y="0"/>
-                      <a:ext cx="5604510" cy="3800475"/>
+                      <a:ext cx="4969510" cy="3369945"/>
                     </a:xfrm>
                     <a:prstGeom prst="rect">
                       <a:avLst/>
@@ -378,7 +378,7 @@
     </w:p>
     <w:p>
       <w:pPr>
-        <w:jc w:val="center"/>
+        <w:jc w:val="both"/>
         <w:rPr>
           <w:lang w:val="es-ES"/>
         </w:rPr>
@@ -573,6 +573,20 @@
           <w:lang w:val="es-ES"/>
         </w:rPr>
       </w:pPr>
+    </w:p>
+    <w:p>
+      <w:pPr>
+        <w:rPr>
+          <w:lang w:val="es-ES"/>
+        </w:rPr>
+      </w:pPr>
+    </w:p>
+    <w:p>
+      <w:pPr>
+        <w:rPr>
+          <w:lang w:val="es-ES"/>
+        </w:rPr>
+      </w:pPr>
       <w:r>
         <w:rPr>
           <w:lang w:val="es-ES"/>
@@ -589,8 +603,8 @@
       <w:r>
         <w:drawing>
           <wp:inline distT="0" distB="0" distL="114300" distR="114300">
-            <wp:extent cx="5605780" cy="4084955"/>
-            <wp:effectExtent l="0" t="0" r="2540" b="14605"/>
+            <wp:extent cx="4516120" cy="3291205"/>
+            <wp:effectExtent l="0" t="0" r="10160" b="635"/>
             <wp:docPr id="22" name="Imagen 10"/>
             <wp:cNvGraphicFramePr>
               <a:graphicFrameLocks xmlns:a="http://schemas.openxmlformats.org/drawingml/2006/main" noChangeAspect="1"/>
@@ -613,7 +627,7 @@
                   <pic:spPr>
                     <a:xfrm>
                       <a:off x="0" y="0"/>
-                      <a:ext cx="5605780" cy="4084955"/>
+                      <a:ext cx="4516120" cy="3291205"/>
                     </a:xfrm>
                     <a:prstGeom prst="rect">
                       <a:avLst/>
@@ -707,6 +721,14 @@
           <w:lang w:val="es-ES"/>
         </w:rPr>
       </w:pPr>
+    </w:p>
+    <w:p>
+      <w:pPr>
+        <w:rPr>
+          <w:rFonts w:hint="default"/>
+          <w:lang w:val="es-ES"/>
+        </w:rPr>
+      </w:pPr>
       <w:r>
         <w:rPr>
           <w:rFonts w:hint="default"/>
@@ -719,8 +741,8 @@
       <w:r>
         <w:drawing>
           <wp:inline distT="0" distB="0" distL="114300" distR="114300">
-            <wp:extent cx="5605780" cy="3907790"/>
-            <wp:effectExtent l="0" t="0" r="2540" b="8890"/>
+            <wp:extent cx="4787900" cy="3338195"/>
+            <wp:effectExtent l="0" t="0" r="12700" b="14605"/>
             <wp:docPr id="24" name="Imagen 12"/>
             <wp:cNvGraphicFramePr>
               <a:graphicFrameLocks xmlns:a="http://schemas.openxmlformats.org/drawingml/2006/main" noChangeAspect="1"/>
@@ -743,7 +765,7 @@
                   <pic:spPr>
                     <a:xfrm>
                       <a:off x="0" y="0"/>
-                      <a:ext cx="5605780" cy="3907790"/>
+                      <a:ext cx="4787900" cy="3338195"/>
                     </a:xfrm>
                     <a:prstGeom prst="rect">
                       <a:avLst/>
@@ -760,8 +782,6 @@
         </w:drawing>
       </w:r>
     </w:p>
-    <w:p/>
-    <w:p/>
     <w:p>
       <w:pPr>
         <w:rPr>
@@ -784,11 +804,12 @@
           <w:lang w:val="es-ES"/>
         </w:rPr>
       </w:pPr>
+      <w:bookmarkStart w:id="0" w:name="_GoBack"/>
       <w:r>
         <w:drawing>
           <wp:inline distT="0" distB="0" distL="114300" distR="114300">
-            <wp:extent cx="3862705" cy="2780030"/>
-            <wp:effectExtent l="0" t="0" r="8255" b="8890"/>
+            <wp:extent cx="4909185" cy="3533140"/>
+            <wp:effectExtent l="0" t="0" r="13335" b="2540"/>
             <wp:docPr id="25" name="Imagen 13"/>
             <wp:cNvGraphicFramePr>
               <a:graphicFrameLocks xmlns:a="http://schemas.openxmlformats.org/drawingml/2006/main" noChangeAspect="1"/>
@@ -811,7 +832,7 @@
                   <pic:spPr>
                     <a:xfrm>
                       <a:off x="0" y="0"/>
-                      <a:ext cx="3862705" cy="2780030"/>
+                      <a:ext cx="4909185" cy="3533140"/>
                     </a:xfrm>
                     <a:prstGeom prst="rect">
                       <a:avLst/>
@@ -827,167 +848,6 @@
           </wp:inline>
         </w:drawing>
       </w:r>
-    </w:p>
-    <w:p>
-      <w:pPr>
-        <w:rPr>
-          <w:lang w:val="es-ES"/>
-        </w:rPr>
-      </w:pPr>
-    </w:p>
-    <w:p>
-      <w:pPr>
-        <w:rPr>
-          <w:lang w:val="es-ES"/>
-        </w:rPr>
-      </w:pPr>
-    </w:p>
-    <w:p>
-      <w:pPr>
-        <w:rPr>
-          <w:lang w:val="es-ES"/>
-        </w:rPr>
-      </w:pPr>
-      <w:r>
-        <w:rPr>
-          <w:lang w:eastAsia="es-CO"/>
-        </w:rPr>
-        <w:drawing>
-          <wp:anchor distT="0" distB="0" distL="114300" distR="114300" simplePos="0" relativeHeight="251659264" behindDoc="1" locked="0" layoutInCell="1" allowOverlap="1">
-            <wp:simplePos x="0" y="0"/>
-            <wp:positionH relativeFrom="column">
-              <wp:posOffset>-59055</wp:posOffset>
-            </wp:positionH>
-            <wp:positionV relativeFrom="paragraph">
-              <wp:posOffset>429260</wp:posOffset>
-            </wp:positionV>
-            <wp:extent cx="5612130" cy="2870200"/>
-            <wp:effectExtent l="0" t="0" r="7620" b="6350"/>
-            <wp:wrapTight wrapText="bothSides">
-              <wp:wrapPolygon>
-                <wp:start x="0" y="0"/>
-                <wp:lineTo x="0" y="21504"/>
-                <wp:lineTo x="21556" y="21504"/>
-                <wp:lineTo x="21556" y="0"/>
-                <wp:lineTo x="0" y="0"/>
-              </wp:wrapPolygon>
-            </wp:wrapTight>
-            <wp:docPr id="11" name="Imagen 11"/>
-            <wp:cNvGraphicFramePr>
-              <a:graphicFrameLocks xmlns:a="http://schemas.openxmlformats.org/drawingml/2006/main" noChangeAspect="1"/>
-            </wp:cNvGraphicFramePr>
-            <a:graphic xmlns:a="http://schemas.openxmlformats.org/drawingml/2006/main">
-              <a:graphicData uri="http://schemas.openxmlformats.org/drawingml/2006/picture">
-                <pic:pic xmlns:pic="http://schemas.openxmlformats.org/drawingml/2006/picture">
-                  <pic:nvPicPr>
-                    <pic:cNvPr id="11" name="Imagen 11"/>
-                    <pic:cNvPicPr>
-                      <a:picLocks noChangeAspect="1"/>
-                    </pic:cNvPicPr>
-                  </pic:nvPicPr>
-                  <pic:blipFill>
-                    <a:blip r:embed="rId18">
-                      <a:extLst>
-                        <a:ext uri="{28A0092B-C50C-407E-A947-70E740481C1C}">
-                          <a14:useLocalDpi xmlns:a14="http://schemas.microsoft.com/office/drawing/2010/main" val="0"/>
-                        </a:ext>
-                      </a:extLst>
-                    </a:blip>
-                    <a:stretch>
-                      <a:fillRect/>
-                    </a:stretch>
-                  </pic:blipFill>
-                  <pic:spPr>
-                    <a:xfrm>
-                      <a:off x="0" y="0"/>
-                      <a:ext cx="5612130" cy="2870200"/>
-                    </a:xfrm>
-                    <a:prstGeom prst="rect">
-                      <a:avLst/>
-                    </a:prstGeom>
-                  </pic:spPr>
-                </pic:pic>
-              </a:graphicData>
-            </a:graphic>
-          </wp:anchor>
-        </w:drawing>
-      </w:r>
-      <w:r>
-        <w:rPr>
-          <w:lang w:val="es-ES"/>
-        </w:rPr>
-        <w:t>ESTADO</w:t>
-      </w:r>
-    </w:p>
-    <w:p>
-      <w:pPr>
-        <w:rPr>
-          <w:lang w:val="es-ES"/>
-        </w:rPr>
-      </w:pPr>
-    </w:p>
-    <w:p>
-      <w:pPr>
-        <w:rPr>
-          <w:lang w:val="es-ES"/>
-        </w:rPr>
-      </w:pPr>
-      <w:r>
-        <w:rPr>
-          <w:lang w:val="es-ES"/>
-        </w:rPr>
-        <w:t>CLIENTE</w:t>
-      </w:r>
-    </w:p>
-    <w:p>
-      <w:pPr>
-        <w:rPr>
-          <w:lang w:val="es-ES"/>
-        </w:rPr>
-      </w:pPr>
-      <w:bookmarkStart w:id="0" w:name="_GoBack"/>
-      <w:r>
-        <w:rPr>
-          <w:lang w:eastAsia="es-CO"/>
-        </w:rPr>
-        <w:drawing>
-          <wp:inline distT="0" distB="0" distL="0" distR="0">
-            <wp:extent cx="4900295" cy="3373120"/>
-            <wp:effectExtent l="0" t="0" r="6985" b="10160"/>
-            <wp:docPr id="12" name="Imagen 12"/>
-            <wp:cNvGraphicFramePr>
-              <a:graphicFrameLocks xmlns:a="http://schemas.openxmlformats.org/drawingml/2006/main" noChangeAspect="1"/>
-            </wp:cNvGraphicFramePr>
-            <a:graphic xmlns:a="http://schemas.openxmlformats.org/drawingml/2006/main">
-              <a:graphicData uri="http://schemas.openxmlformats.org/drawingml/2006/picture">
-                <pic:pic xmlns:pic="http://schemas.openxmlformats.org/drawingml/2006/picture">
-                  <pic:nvPicPr>
-                    <pic:cNvPr id="12" name="Imagen 12"/>
-                    <pic:cNvPicPr>
-                      <a:picLocks noChangeAspect="1"/>
-                    </pic:cNvPicPr>
-                  </pic:nvPicPr>
-                  <pic:blipFill>
-                    <a:blip r:embed="rId19"/>
-                    <a:stretch>
-                      <a:fillRect/>
-                    </a:stretch>
-                  </pic:blipFill>
-                  <pic:spPr>
-                    <a:xfrm>
-                      <a:off x="0" y="0"/>
-                      <a:ext cx="4900295" cy="3373120"/>
-                    </a:xfrm>
-                    <a:prstGeom prst="rect">
-                      <a:avLst/>
-                    </a:prstGeom>
-                  </pic:spPr>
-                </pic:pic>
-              </a:graphicData>
-            </a:graphic>
-          </wp:inline>
-        </w:drawing>
-      </w:r>
       <w:bookmarkEnd w:id="0"/>
     </w:p>
     <w:p>
@@ -1000,68 +860,17 @@
     <w:p>
       <w:pPr>
         <w:rPr>
+          <w:lang w:val="es-ES"/>
+        </w:rPr>
+      </w:pPr>
+    </w:p>
+    <w:p>
+      <w:pPr>
+        <w:rPr>
           <w:rFonts w:hint="default"/>
           <w:lang w:val="es-ES"/>
         </w:rPr>
       </w:pPr>
-      <w:r>
-        <w:rPr>
-          <w:rFonts w:hint="default"/>
-          <w:lang w:val="es-ES"/>
-        </w:rPr>
-        <w:t>UNIDAD MEDIDA</w:t>
-      </w:r>
-    </w:p>
-    <w:p>
-      <w:pPr>
-        <w:rPr>
-          <w:rFonts w:hint="default"/>
-          <w:lang w:val="es-ES"/>
-        </w:rPr>
-      </w:pPr>
-      <w:r>
-        <w:drawing>
-          <wp:inline distT="0" distB="0" distL="114300" distR="114300">
-            <wp:extent cx="5610860" cy="3358515"/>
-            <wp:effectExtent l="0" t="0" r="12700" b="9525"/>
-            <wp:docPr id="26" name="Imagen 14"/>
-            <wp:cNvGraphicFramePr>
-              <a:graphicFrameLocks xmlns:a="http://schemas.openxmlformats.org/drawingml/2006/main" noChangeAspect="1"/>
-            </wp:cNvGraphicFramePr>
-            <a:graphic xmlns:a="http://schemas.openxmlformats.org/drawingml/2006/main">
-              <a:graphicData uri="http://schemas.openxmlformats.org/drawingml/2006/picture">
-                <pic:pic xmlns:pic="http://schemas.openxmlformats.org/drawingml/2006/picture">
-                  <pic:nvPicPr>
-                    <pic:cNvPr id="26" name="Imagen 14"/>
-                    <pic:cNvPicPr>
-                      <a:picLocks noChangeAspect="1"/>
-                    </pic:cNvPicPr>
-                  </pic:nvPicPr>
-                  <pic:blipFill>
-                    <a:blip r:embed="rId20"/>
-                    <a:stretch>
-                      <a:fillRect/>
-                    </a:stretch>
-                  </pic:blipFill>
-                  <pic:spPr>
-                    <a:xfrm>
-                      <a:off x="0" y="0"/>
-                      <a:ext cx="5610860" cy="3358515"/>
-                    </a:xfrm>
-                    <a:prstGeom prst="rect">
-                      <a:avLst/>
-                    </a:prstGeom>
-                    <a:noFill/>
-                    <a:ln>
-                      <a:noFill/>
-                    </a:ln>
-                  </pic:spPr>
-                </pic:pic>
-              </a:graphicData>
-            </a:graphic>
-          </wp:inline>
-        </w:drawing>
-      </w:r>
     </w:p>
     <w:sectPr>
       <w:pgSz w:w="12240" w:h="15840"/>

</xml_diff>